<commit_message>
1st commit thèse jenny
munging scripts and first epidemiological analysis
</commit_message>
<xml_diff>
--- a/jenny_CMF/data/Francesco.docx
+++ b/jenny_CMF/data/Francesco.docx
@@ -1,6 +1,6 @@
 
 <file path=word/document.xml><?xml version="1.0" encoding="utf-8"?>
-<w:document xmlns:wpc="http://schemas.microsoft.com/office/word/2010/wordprocessingCanvas" xmlns:cx="http://schemas.microsoft.com/office/drawing/2014/chartex" xmlns:cx1="http://schemas.microsoft.com/office/drawing/2015/9/8/chartex" xmlns:cx2="http://schemas.microsoft.com/office/drawing/2015/10/21/chartex" xmlns:cx3="http://schemas.microsoft.com/office/drawing/2016/5/9/chartex" xmlns:cx4="http://schemas.microsoft.com/office/drawing/2016/5/10/chartex" xmlns:cx5="http://schemas.microsoft.com/office/drawing/2016/5/11/chartex" xmlns:cx6="http://schemas.microsoft.com/office/drawing/2016/5/12/chartex" xmlns:cx7="http://schemas.microsoft.com/office/drawing/2016/5/13/chartex" xmlns:cx8="http://schemas.microsoft.com/office/drawing/2016/5/14/chartex" xmlns:mc="http://schemas.openxmlformats.org/markup-compatibility/2006" xmlns:aink="http://schemas.microsoft.com/office/drawing/2016/ink" xmlns:am3d="http://schemas.microsoft.com/office/drawing/2017/model3d" xmlns:o="urn:schemas-microsoft-com:office:office" xmlns:r="http://schemas.openxmlformats.org/officeDocument/2006/relationships" xmlns:m="http://schemas.openxmlformats.org/officeDocument/2006/math" xmlns:v="urn:schemas-microsoft-com:vml" xmlns:wp14="http://schemas.microsoft.com/office/word/2010/wordprocessingDrawing" xmlns:wp="http://schemas.openxmlformats.org/drawingml/2006/wordprocessingDrawing" xmlns:w10="urn:schemas-microsoft-com:office:word" xmlns:w="http://schemas.openxmlformats.org/wordprocessingml/2006/main" xmlns:w14="http://schemas.microsoft.com/office/word/2010/wordml" xmlns:w15="http://schemas.microsoft.com/office/word/2012/wordml" xmlns:w16cid="http://schemas.microsoft.com/office/word/2016/wordml/cid" xmlns:w16se="http://schemas.microsoft.com/office/word/2015/wordml/symex" xmlns:wpg="http://schemas.microsoft.com/office/word/2010/wordprocessingGroup" xmlns:wpi="http://schemas.microsoft.com/office/word/2010/wordprocessingInk" xmlns:wne="http://schemas.microsoft.com/office/word/2006/wordml" xmlns:wps="http://schemas.microsoft.com/office/word/2010/wordprocessingShape" mc:Ignorable="w14 w15 w16se w16cid wp14">
+<w:document xmlns:wpc="http://schemas.microsoft.com/office/word/2010/wordprocessingCanvas" xmlns:cx="http://schemas.microsoft.com/office/drawing/2014/chartex" xmlns:cx1="http://schemas.microsoft.com/office/drawing/2015/9/8/chartex" xmlns:mc="http://schemas.openxmlformats.org/markup-compatibility/2006" xmlns:o="urn:schemas-microsoft-com:office:office" xmlns:r="http://schemas.openxmlformats.org/officeDocument/2006/relationships" xmlns:m="http://schemas.openxmlformats.org/officeDocument/2006/math" xmlns:v="urn:schemas-microsoft-com:vml" xmlns:wp14="http://schemas.microsoft.com/office/word/2010/wordprocessingDrawing" xmlns:wp="http://schemas.openxmlformats.org/drawingml/2006/wordprocessingDrawing" xmlns:w10="urn:schemas-microsoft-com:office:word" xmlns:w="http://schemas.openxmlformats.org/wordprocessingml/2006/main" xmlns:w14="http://schemas.microsoft.com/office/word/2010/wordml" xmlns:w15="http://schemas.microsoft.com/office/word/2012/wordml" xmlns:w16se="http://schemas.microsoft.com/office/word/2015/wordml/symex" xmlns:wpg="http://schemas.microsoft.com/office/word/2010/wordprocessingGroup" xmlns:wpi="http://schemas.microsoft.com/office/word/2010/wordprocessingInk" xmlns:wne="http://schemas.microsoft.com/office/word/2006/wordml" xmlns:wps="http://schemas.microsoft.com/office/word/2010/wordprocessingShape" mc:Ignorable="w14 w15 w16se wp14">
   <w:body>
     <w:p>
       <w:pPr>
@@ -174,134 +174,283 @@
     <w:p/>
     <w:p>
       <w:r>
+        <w:rPr>
+          <w:highlight w:val="yellow"/>
+        </w:rPr>
         <w:t>-Répartition selon le sexe, % masculin, féminin</w:t>
       </w:r>
     </w:p>
     <w:p>
-      <w:r>
+      <w:pPr>
+        <w:rPr>
+          <w:highlight w:val="yellow"/>
+        </w:rPr>
+      </w:pPr>
+      <w:r>
+        <w:rPr>
+          <w:highlight w:val="yellow"/>
+        </w:rPr>
         <w:t xml:space="preserve">-type de fentes : complète ou incomplète / unilatérale ou bilatérale </w:t>
       </w:r>
     </w:p>
     <w:p>
-      <w:r>
+      <w:pPr>
+        <w:rPr>
+          <w:highlight w:val="yellow"/>
+        </w:rPr>
+      </w:pPr>
+      <w:r>
+        <w:rPr>
+          <w:highlight w:val="yellow"/>
+        </w:rPr>
         <w:t>(103 complètes, 48 incomplètes)</w:t>
       </w:r>
     </w:p>
     <w:p>
-      <w:r>
+      <w:pPr>
+        <w:rPr>
+          <w:highlight w:val="yellow"/>
+        </w:rPr>
+      </w:pPr>
+      <w:r>
+        <w:rPr>
+          <w:highlight w:val="yellow"/>
+        </w:rPr>
         <w:t>(117 unilatérales, 34 fentes bilatérales) (parmi les 34 patients avec fentes bilatérales, seule 11 patients ont eu 2 GPP, car les autres pas prêts ou pas besoin d’opérer les 2 côtés)</w:t>
       </w:r>
     </w:p>
     <w:p>
-      <w:r>
+      <w:pPr>
+        <w:rPr>
+          <w:highlight w:val="yellow"/>
+        </w:rPr>
+      </w:pPr>
+      <w:r>
+        <w:rPr>
+          <w:highlight w:val="yellow"/>
+        </w:rPr>
         <w:t>(82 fentes complètes unilatérales</w:t>
       </w:r>
     </w:p>
     <w:p>
-      <w:r>
+      <w:pPr>
+        <w:rPr>
+          <w:highlight w:val="yellow"/>
+        </w:rPr>
+      </w:pPr>
+      <w:r>
+        <w:rPr>
+          <w:highlight w:val="yellow"/>
+        </w:rPr>
         <w:t>22 fentes complètes bilatérales</w:t>
       </w:r>
     </w:p>
     <w:p>
-      <w:r>
+      <w:pPr>
+        <w:rPr>
+          <w:highlight w:val="yellow"/>
+        </w:rPr>
+      </w:pPr>
+      <w:r>
+        <w:rPr>
+          <w:highlight w:val="yellow"/>
+        </w:rPr>
         <w:t>35 fentes incomplètes unilatérales</w:t>
       </w:r>
     </w:p>
     <w:p>
       <w:r>
+        <w:rPr>
+          <w:highlight w:val="yellow"/>
+        </w:rPr>
         <w:t>12 fentes incomplètes bilatérales</w:t>
       </w:r>
     </w:p>
     <w:p/>
     <w:p>
       <w:r>
+        <w:rPr>
+          <w:highlight w:val="yellow"/>
+        </w:rPr>
         <w:t>-côté de la fente : concernant les fentes unilatérales (117) : 84 sont à gauche, 33 sont à droite</w:t>
       </w:r>
     </w:p>
     <w:p/>
     <w:p>
-      <w:r>
+      <w:pPr>
+        <w:rPr>
+          <w:highlight w:val="yellow"/>
+        </w:rPr>
+      </w:pPr>
+      <w:bookmarkStart w:id="0" w:name="_GoBack"/>
+      <w:bookmarkEnd w:id="0"/>
+      <w:r>
+        <w:rPr>
+          <w:highlight w:val="yellow"/>
+        </w:rPr>
         <w:t>-Répartition selon le sexe : %F et %M dans les fentes</w:t>
       </w:r>
       <w:proofErr w:type="gramStart"/>
       <w:r>
+        <w:rPr>
+          <w:highlight w:val="yellow"/>
+        </w:rPr>
         <w:t> :-</w:t>
       </w:r>
       <w:proofErr w:type="gramEnd"/>
       <w:r>
+        <w:rPr>
+          <w:highlight w:val="yellow"/>
+        </w:rPr>
         <w:t xml:space="preserve"> unilatérales</w:t>
       </w:r>
     </w:p>
     <w:p>
-      <w:r>
+      <w:pPr>
+        <w:rPr>
+          <w:highlight w:val="yellow"/>
+        </w:rPr>
+      </w:pPr>
+      <w:r>
+        <w:rPr>
+          <w:highlight w:val="yellow"/>
+        </w:rPr>
         <w:tab/>
       </w:r>
       <w:r>
+        <w:rPr>
+          <w:highlight w:val="yellow"/>
+        </w:rPr>
         <w:tab/>
       </w:r>
       <w:r>
+        <w:rPr>
+          <w:highlight w:val="yellow"/>
+        </w:rPr>
         <w:tab/>
       </w:r>
       <w:r>
+        <w:rPr>
+          <w:highlight w:val="yellow"/>
+        </w:rPr>
         <w:tab/>
       </w:r>
       <w:r>
+        <w:rPr>
+          <w:highlight w:val="yellow"/>
+        </w:rPr>
         <w:tab/>
       </w:r>
       <w:r>
+        <w:rPr>
+          <w:highlight w:val="yellow"/>
+        </w:rPr>
         <w:tab/>
       </w:r>
       <w:r>
+        <w:rPr>
+          <w:highlight w:val="yellow"/>
+        </w:rPr>
         <w:tab/>
         <w:t xml:space="preserve">     -bilatérales</w:t>
       </w:r>
     </w:p>
     <w:p>
-      <w:r>
+      <w:pPr>
+        <w:rPr>
+          <w:highlight w:val="yellow"/>
+        </w:rPr>
+      </w:pPr>
+      <w:r>
+        <w:rPr>
+          <w:highlight w:val="yellow"/>
+        </w:rPr>
         <w:tab/>
       </w:r>
       <w:r>
+        <w:rPr>
+          <w:highlight w:val="yellow"/>
+        </w:rPr>
         <w:tab/>
       </w:r>
       <w:r>
+        <w:rPr>
+          <w:highlight w:val="yellow"/>
+        </w:rPr>
         <w:tab/>
       </w:r>
       <w:r>
+        <w:rPr>
+          <w:highlight w:val="yellow"/>
+        </w:rPr>
         <w:tab/>
       </w:r>
       <w:r>
+        <w:rPr>
+          <w:highlight w:val="yellow"/>
+        </w:rPr>
         <w:tab/>
       </w:r>
       <w:r>
+        <w:rPr>
+          <w:highlight w:val="yellow"/>
+        </w:rPr>
         <w:tab/>
       </w:r>
       <w:r>
+        <w:rPr>
+          <w:highlight w:val="yellow"/>
+        </w:rPr>
         <w:tab/>
         <w:t xml:space="preserve">    -complètes</w:t>
       </w:r>
     </w:p>
     <w:p>
       <w:r>
+        <w:rPr>
+          <w:highlight w:val="yellow"/>
+        </w:rPr>
         <w:tab/>
       </w:r>
       <w:r>
+        <w:rPr>
+          <w:highlight w:val="yellow"/>
+        </w:rPr>
         <w:tab/>
       </w:r>
       <w:r>
+        <w:rPr>
+          <w:highlight w:val="yellow"/>
+        </w:rPr>
         <w:tab/>
       </w:r>
       <w:r>
+        <w:rPr>
+          <w:highlight w:val="yellow"/>
+        </w:rPr>
         <w:tab/>
       </w:r>
       <w:r>
+        <w:rPr>
+          <w:highlight w:val="yellow"/>
+        </w:rPr>
         <w:tab/>
       </w:r>
       <w:r>
+        <w:rPr>
+          <w:highlight w:val="yellow"/>
+        </w:rPr>
         <w:tab/>
       </w:r>
       <w:r>
+        <w:rPr>
+          <w:highlight w:val="yellow"/>
+        </w:rPr>
         <w:tab/>
-        <w:t xml:space="preserve">    -incomplètes </w:t>
+        <w:t xml:space="preserve">    -incomplètes</w:t>
+      </w:r>
+      <w:r>
+        <w:t xml:space="preserve"> </w:t>
       </w:r>
     </w:p>
     <w:p/>
@@ -503,7 +652,19 @@
     </w:p>
     <w:p>
       <w:r>
-        <w:t xml:space="preserve">-comparer, ceux qui ont eu de l’ODF pré </w:t>
+        <w:t>-comparer, ceux</w:t>
+      </w:r>
+      <w:r>
+        <w:t xml:space="preserve"> qui ont eu de l’</w:t>
+      </w:r>
+      <w:r>
+        <w:rPr>
+          <w:b/>
+        </w:rPr>
+        <w:t>ODF</w:t>
+      </w:r>
+      <w:r>
+        <w:t xml:space="preserve"> pré </w:t>
       </w:r>
       <w:proofErr w:type="spellStart"/>
       <w:r>
@@ -511,19 +672,23 @@
       </w:r>
       <w:proofErr w:type="spellEnd"/>
       <w:r>
-        <w:t xml:space="preserve"> </w:t>
-      </w:r>
-      <w:proofErr w:type="gramStart"/>
-      <w:r>
-        <w:t>( orthodontie</w:t>
-      </w:r>
-      <w:proofErr w:type="gramEnd"/>
-      <w:r>
-        <w:t xml:space="preserve"> pré </w:t>
-      </w:r>
-      <w:proofErr w:type="spellStart"/>
-      <w:r>
-        <w:t>chir</w:t>
+        <w:t xml:space="preserve"> (O</w:t>
+      </w:r>
+      <w:r>
+        <w:t xml:space="preserve">rthodontie </w:t>
+      </w:r>
+      <w:r>
+        <w:t>P</w:t>
+      </w:r>
+      <w:r>
+        <w:t xml:space="preserve">ré </w:t>
+      </w:r>
+      <w:proofErr w:type="spellStart"/>
+      <w:r>
+        <w:t>C</w:t>
+      </w:r>
+      <w:r>
+        <w:t>hir</w:t>
       </w:r>
       <w:proofErr w:type="spellEnd"/>
       <w:r>
@@ -718,7 +883,6 @@
     </w:p>
     <w:p/>
     <w:p/>
-    <w:p/>
     <w:p>
       <w:pPr>
         <w:rPr>
@@ -754,24 +918,6 @@
       </w:r>
     </w:p>
     <w:p>
-      <w:pPr>
-        <w:rPr>
-          <w:b/>
-          <w:i/>
-          <w:u w:val="single"/>
-        </w:rPr>
-      </w:pPr>
-    </w:p>
-    <w:p>
-      <w:pPr>
-        <w:rPr>
-          <w:b/>
-          <w:i/>
-          <w:u w:val="single"/>
-        </w:rPr>
-      </w:pPr>
-    </w:p>
-    <w:p>
       <w:r>
         <w:t>Suivi au minimum de 6 mois post GPP</w:t>
       </w:r>
@@ -795,15 +941,9 @@
       </w:r>
     </w:p>
     <w:p/>
-    <w:p/>
-    <w:p>
-      <w:proofErr w:type="spellStart"/>
-      <w:r>
-        <w:t>Evaluation</w:t>
-      </w:r>
-      <w:proofErr w:type="spellEnd"/>
-      <w:r>
-        <w:t xml:space="preserve">, suivi, selon les objectifs/ la réussite, critères de jugements, de l’intervention : </w:t>
+    <w:p>
+      <w:r>
+        <w:t xml:space="preserve">Evaluation, suivi, selon les objectifs/ la réussite, critères de jugements, de l’intervention : </w:t>
       </w:r>
     </w:p>
     <w:p/>
@@ -960,8 +1100,62 @@
     </w:p>
     <w:p>
       <w:r>
+        <w:t xml:space="preserve">Rappel : Sur les 151 patients inclus initialement, 22 ont été PDV et donc pas d’étude du suivi à &gt;6 mois, et sur les 151, 108 avaient eu un </w:t>
+      </w:r>
+      <w:proofErr w:type="spellStart"/>
+      <w:r>
+        <w:t>ttmt</w:t>
+      </w:r>
+      <w:proofErr w:type="spellEnd"/>
+      <w:r>
+        <w:t xml:space="preserve"> ODF et donc 43 ont été opérés sans </w:t>
+      </w:r>
+      <w:proofErr w:type="spellStart"/>
+      <w:r>
+        <w:t>ttmt</w:t>
+      </w:r>
+      <w:proofErr w:type="spellEnd"/>
+      <w:r>
+        <w:t xml:space="preserve"> préalable</w:t>
+      </w:r>
+    </w:p>
+    <w:p>
+      <w:r>
+        <w:t xml:space="preserve">Donc 129 patients étudiés pour le suivi et parmi les 22 PDV, 13 n’ont pas eu de traitement ODF, donc </w:t>
+      </w:r>
+      <w:r>
+        <w:t xml:space="preserve">sur les 129 patients, 95 ont reçus un traitement ODF pré </w:t>
+      </w:r>
+      <w:proofErr w:type="spellStart"/>
+      <w:r>
+        <w:t>chir</w:t>
+      </w:r>
+      <w:proofErr w:type="spellEnd"/>
+      <w:r>
+        <w:t xml:space="preserve"> et 34 non. </w:t>
+      </w:r>
+    </w:p>
+    <w:p/>
+    <w:p>
+      <w:r>
         <w:lastRenderedPageBreak/>
-        <w:t xml:space="preserve">Rappel : Sur les 151 patients inclus initialement, 22 ont été PDV et donc pas d’étude du suivi à &gt;6 mois, et sur les 151, 108 avaient eu un </w:t>
+        <w:t xml:space="preserve">Parmi les 129 : 72% de récidive = échec </w:t>
+      </w:r>
+      <w:proofErr w:type="gramStart"/>
+      <w:r>
+        <w:t>( 51</w:t>
+      </w:r>
+      <w:proofErr w:type="gramEnd"/>
+      <w:r>
+        <w:t xml:space="preserve"> ODF et 21 n’ont pas </w:t>
+      </w:r>
+      <w:proofErr w:type="spellStart"/>
+      <w:r>
+        <w:t>recu</w:t>
+      </w:r>
+      <w:proofErr w:type="spellEnd"/>
+      <w:r>
+        <w:t xml:space="preserve"> de </w:t>
       </w:r>
       <w:proofErr w:type="spellStart"/>
       <w:r>
@@ -969,60 +1163,6 @@
       </w:r>
       <w:proofErr w:type="spellEnd"/>
       <w:r>
-        <w:t xml:space="preserve"> ODF et donc 43 ont été opérés sans </w:t>
-      </w:r>
-      <w:proofErr w:type="spellStart"/>
-      <w:r>
-        <w:t>ttmt</w:t>
-      </w:r>
-      <w:proofErr w:type="spellEnd"/>
-      <w:r>
-        <w:t xml:space="preserve"> préalable</w:t>
-      </w:r>
-    </w:p>
-    <w:p>
-      <w:r>
-        <w:t xml:space="preserve">Donc 129 patients étudiés pour le suivi et parmi les 22 PDV, 13 n’ont pas eu de traitement ODF, donc </w:t>
-      </w:r>
-      <w:r>
-        <w:t xml:space="preserve">sur les 129 patients, 95 ont reçus un traitement ODF pré </w:t>
-      </w:r>
-      <w:proofErr w:type="spellStart"/>
-      <w:r>
-        <w:t>chir</w:t>
-      </w:r>
-      <w:proofErr w:type="spellEnd"/>
-      <w:r>
-        <w:t xml:space="preserve"> et 34 non. </w:t>
-      </w:r>
-    </w:p>
-    <w:p/>
-    <w:p>
-      <w:r>
-        <w:t xml:space="preserve">Parmi les 129 : 72% de récidive = échec </w:t>
-      </w:r>
-      <w:proofErr w:type="gramStart"/>
-      <w:r>
-        <w:t>( 51</w:t>
-      </w:r>
-      <w:proofErr w:type="gramEnd"/>
-      <w:r>
-        <w:t xml:space="preserve"> ODF et 21 n’ont pas </w:t>
-      </w:r>
-      <w:proofErr w:type="spellStart"/>
-      <w:r>
-        <w:t>recu</w:t>
-      </w:r>
-      <w:proofErr w:type="spellEnd"/>
-      <w:r>
-        <w:t xml:space="preserve"> de </w:t>
-      </w:r>
-      <w:proofErr w:type="spellStart"/>
-      <w:r>
-        <w:t>ttmt</w:t>
-      </w:r>
-      <w:proofErr w:type="spellEnd"/>
-      <w:r>
         <w:t xml:space="preserve"> ODF)</w:t>
       </w:r>
     </w:p>
@@ -1140,13 +1280,8 @@
       </w:r>
     </w:p>
     <w:p>
-      <w:proofErr w:type="spellStart"/>
-      <w:r>
-        <w:t>Evaluation</w:t>
-      </w:r>
-      <w:proofErr w:type="spellEnd"/>
-      <w:r>
-        <w:t xml:space="preserve"> de la courbe d’apprentissage </w:t>
+      <w:r>
+        <w:t xml:space="preserve">Evaluation de la courbe d’apprentissage </w:t>
       </w:r>
     </w:p>
     <w:p/>
@@ -1164,8 +1299,6 @@
       <w:r>
         <w:t>(j’ai mis dans les colonnes d’à côté quand il y avait les 2 côtés faits en même temps et qu’il manquait un interne rendant plus longue l’intervention) </w:t>
       </w:r>
-      <w:bookmarkStart w:id="0" w:name="_GoBack"/>
-      <w:bookmarkEnd w:id="0"/>
     </w:p>
     <w:p/>
     <w:p/>
@@ -1186,7 +1319,7 @@
 </file>
 
 <file path=word/numbering.xml><?xml version="1.0" encoding="utf-8"?>
-<w:numbering xmlns:wpc="http://schemas.microsoft.com/office/word/2010/wordprocessingCanvas" xmlns:cx="http://schemas.microsoft.com/office/drawing/2014/chartex" xmlns:cx1="http://schemas.microsoft.com/office/drawing/2015/9/8/chartex" xmlns:cx2="http://schemas.microsoft.com/office/drawing/2015/10/21/chartex" xmlns:cx3="http://schemas.microsoft.com/office/drawing/2016/5/9/chartex" xmlns:cx4="http://schemas.microsoft.com/office/drawing/2016/5/10/chartex" xmlns:cx5="http://schemas.microsoft.com/office/drawing/2016/5/11/chartex" xmlns:cx6="http://schemas.microsoft.com/office/drawing/2016/5/12/chartex" xmlns:cx7="http://schemas.microsoft.com/office/drawing/2016/5/13/chartex" xmlns:cx8="http://schemas.microsoft.com/office/drawing/2016/5/14/chartex" xmlns:mc="http://schemas.openxmlformats.org/markup-compatibility/2006" xmlns:aink="http://schemas.microsoft.com/office/drawing/2016/ink" xmlns:am3d="http://schemas.microsoft.com/office/drawing/2017/model3d" xmlns:o="urn:schemas-microsoft-com:office:office" xmlns:r="http://schemas.openxmlformats.org/officeDocument/2006/relationships" xmlns:m="http://schemas.openxmlformats.org/officeDocument/2006/math" xmlns:v="urn:schemas-microsoft-com:vml" xmlns:wp14="http://schemas.microsoft.com/office/word/2010/wordprocessingDrawing" xmlns:wp="http://schemas.openxmlformats.org/drawingml/2006/wordprocessingDrawing" xmlns:w10="urn:schemas-microsoft-com:office:word" xmlns:w="http://schemas.openxmlformats.org/wordprocessingml/2006/main" xmlns:w14="http://schemas.microsoft.com/office/word/2010/wordml" xmlns:w15="http://schemas.microsoft.com/office/word/2012/wordml" xmlns:w16cid="http://schemas.microsoft.com/office/word/2016/wordml/cid" xmlns:w16se="http://schemas.microsoft.com/office/word/2015/wordml/symex" xmlns:wpg="http://schemas.microsoft.com/office/word/2010/wordprocessingGroup" xmlns:wpi="http://schemas.microsoft.com/office/word/2010/wordprocessingInk" xmlns:wne="http://schemas.microsoft.com/office/word/2006/wordml" xmlns:wps="http://schemas.microsoft.com/office/word/2010/wordprocessingShape" mc:Ignorable="w14 w15 w16se w16cid wp14">
+<w:numbering xmlns:wpc="http://schemas.microsoft.com/office/word/2010/wordprocessingCanvas" xmlns:cx="http://schemas.microsoft.com/office/drawing/2014/chartex" xmlns:cx1="http://schemas.microsoft.com/office/drawing/2015/9/8/chartex" xmlns:mc="http://schemas.openxmlformats.org/markup-compatibility/2006" xmlns:o="urn:schemas-microsoft-com:office:office" xmlns:r="http://schemas.openxmlformats.org/officeDocument/2006/relationships" xmlns:m="http://schemas.openxmlformats.org/officeDocument/2006/math" xmlns:v="urn:schemas-microsoft-com:vml" xmlns:wp14="http://schemas.microsoft.com/office/word/2010/wordprocessingDrawing" xmlns:wp="http://schemas.openxmlformats.org/drawingml/2006/wordprocessingDrawing" xmlns:w10="urn:schemas-microsoft-com:office:word" xmlns:w="http://schemas.openxmlformats.org/wordprocessingml/2006/main" xmlns:w14="http://schemas.microsoft.com/office/word/2010/wordml" xmlns:w15="http://schemas.microsoft.com/office/word/2012/wordml" xmlns:w16se="http://schemas.microsoft.com/office/word/2015/wordml/symex" xmlns:wpg="http://schemas.microsoft.com/office/word/2010/wordprocessingGroup" xmlns:wpi="http://schemas.microsoft.com/office/word/2010/wordprocessingInk" xmlns:wne="http://schemas.microsoft.com/office/word/2006/wordml" xmlns:wps="http://schemas.microsoft.com/office/word/2010/wordprocessingShape" mc:Ignorable="w14 w15 w16se wp14">
   <w:abstractNum w:abstractNumId="0" w15:restartNumberingAfterBreak="0">
     <w:nsid w:val="5C2425BB"/>
     <w:multiLevelType w:val="hybridMultilevel"/>
@@ -1307,7 +1440,7 @@
 </file>
 
 <file path=word/styles.xml><?xml version="1.0" encoding="utf-8"?>
-<w:styles xmlns:mc="http://schemas.openxmlformats.org/markup-compatibility/2006" xmlns:r="http://schemas.openxmlformats.org/officeDocument/2006/relationships" xmlns:w="http://schemas.openxmlformats.org/wordprocessingml/2006/main" xmlns:w14="http://schemas.microsoft.com/office/word/2010/wordml" xmlns:w15="http://schemas.microsoft.com/office/word/2012/wordml" xmlns:w16cid="http://schemas.microsoft.com/office/word/2016/wordml/cid" xmlns:w16se="http://schemas.microsoft.com/office/word/2015/wordml/symex" mc:Ignorable="w14 w15 w16se w16cid">
+<w:styles xmlns:mc="http://schemas.openxmlformats.org/markup-compatibility/2006" xmlns:r="http://schemas.openxmlformats.org/officeDocument/2006/relationships" xmlns:w="http://schemas.openxmlformats.org/wordprocessingml/2006/main" xmlns:w14="http://schemas.microsoft.com/office/word/2010/wordml" xmlns:w15="http://schemas.microsoft.com/office/word/2012/wordml" xmlns:w16se="http://schemas.microsoft.com/office/word/2015/wordml/symex" mc:Ignorable="w14 w15 w16se">
   <w:docDefaults>
     <w:rPrDefault>
       <w:rPr>
@@ -1319,7 +1452,7 @@
     </w:rPrDefault>
     <w:pPrDefault/>
   </w:docDefaults>
-  <w:latentStyles w:defLockedState="0" w:defUIPriority="99" w:defSemiHidden="0" w:defUnhideWhenUsed="0" w:defQFormat="0" w:count="375">
+  <w:latentStyles w:defLockedState="0" w:defUIPriority="99" w:defSemiHidden="0" w:defUnhideWhenUsed="0" w:defQFormat="0" w:count="371">
     <w:lsdException w:name="Normal" w:uiPriority="0" w:qFormat="1"/>
     <w:lsdException w:name="heading 1" w:uiPriority="9" w:qFormat="1"/>
     <w:lsdException w:name="heading 2" w:semiHidden="1" w:uiPriority="9" w:unhideWhenUsed="1" w:qFormat="1"/>
@@ -1691,10 +1824,6 @@
     <w:lsdException w:name="List Table 5 Dark Accent 6" w:uiPriority="50"/>
     <w:lsdException w:name="List Table 6 Colorful Accent 6" w:uiPriority="51"/>
     <w:lsdException w:name="List Table 7 Colorful Accent 6" w:uiPriority="52"/>
-    <w:lsdException w:name="Mention" w:semiHidden="1" w:unhideWhenUsed="1"/>
-    <w:lsdException w:name="Smart Hyperlink" w:semiHidden="1" w:unhideWhenUsed="1"/>
-    <w:lsdException w:name="Hashtag" w:semiHidden="1" w:unhideWhenUsed="1"/>
-    <w:lsdException w:name="Unresolved Mention" w:semiHidden="1" w:unhideWhenUsed="1"/>
   </w:latentStyles>
   <w:style w:type="paragraph" w:default="1" w:styleId="Normal">
     <w:name w:val="Normal"/>

</xml_diff>

<commit_message>
upload analyse learning curve
</commit_message>
<xml_diff>
--- a/jenny_CMF/data/Francesco.docx
+++ b/jenny_CMF/data/Francesco.docx
@@ -1,6 +1,6 @@
 
 <file path=word/document.xml><?xml version="1.0" encoding="utf-8"?>
-<w:document xmlns:wpc="http://schemas.microsoft.com/office/word/2010/wordprocessingCanvas" xmlns:cx="http://schemas.microsoft.com/office/drawing/2014/chartex" xmlns:cx1="http://schemas.microsoft.com/office/drawing/2015/9/8/chartex" xmlns:cx2="http://schemas.microsoft.com/office/drawing/2015/10/21/chartex" xmlns:cx3="http://schemas.microsoft.com/office/drawing/2016/5/9/chartex" xmlns:cx4="http://schemas.microsoft.com/office/drawing/2016/5/10/chartex" xmlns:cx5="http://schemas.microsoft.com/office/drawing/2016/5/11/chartex" xmlns:cx6="http://schemas.microsoft.com/office/drawing/2016/5/12/chartex" xmlns:cx7="http://schemas.microsoft.com/office/drawing/2016/5/13/chartex" xmlns:cx8="http://schemas.microsoft.com/office/drawing/2016/5/14/chartex" xmlns:mc="http://schemas.openxmlformats.org/markup-compatibility/2006" xmlns:aink="http://schemas.microsoft.com/office/drawing/2016/ink" xmlns:am3d="http://schemas.microsoft.com/office/drawing/2017/model3d" xmlns:o="urn:schemas-microsoft-com:office:office" xmlns:oel="http://schemas.microsoft.com/office/2019/extlst" xmlns:r="http://schemas.openxmlformats.org/officeDocument/2006/relationships" xmlns:m="http://schemas.openxmlformats.org/officeDocument/2006/math" xmlns:v="urn:schemas-microsoft-com:vml" xmlns:wp14="http://schemas.microsoft.com/office/word/2010/wordprocessingDrawing" xmlns:wp="http://schemas.openxmlformats.org/drawingml/2006/wordprocessingDrawing" xmlns:w10="urn:schemas-microsoft-com:office:word" xmlns:w="http://schemas.openxmlformats.org/wordprocessingml/2006/main" xmlns:w14="http://schemas.microsoft.com/office/word/2010/wordml" xmlns:w15="http://schemas.microsoft.com/office/word/2012/wordml" xmlns:w16cex="http://schemas.microsoft.com/office/word/2018/wordml/cex" xmlns:w16cid="http://schemas.microsoft.com/office/word/2016/wordml/cid" xmlns:w16="http://schemas.microsoft.com/office/word/2018/wordml" xmlns:w16sdtdh="http://schemas.microsoft.com/office/word/2020/wordml/sdtdatahash" xmlns:w16se="http://schemas.microsoft.com/office/word/2015/wordml/symex" xmlns:wpg="http://schemas.microsoft.com/office/word/2010/wordprocessingGroup" xmlns:wpi="http://schemas.microsoft.com/office/word/2010/wordprocessingInk" xmlns:wne="http://schemas.microsoft.com/office/word/2006/wordml" xmlns:wps="http://schemas.microsoft.com/office/word/2010/wordprocessingShape" mc:Ignorable="w14 w15 w16se w16cid w16 w16cex w16sdtdh wp14">
+<w:document xmlns:wpc="http://schemas.microsoft.com/office/word/2010/wordprocessingCanvas" xmlns:cx="http://schemas.microsoft.com/office/drawing/2014/chartex" xmlns:cx1="http://schemas.microsoft.com/office/drawing/2015/9/8/chartex" xmlns:mc="http://schemas.openxmlformats.org/markup-compatibility/2006" xmlns:o="urn:schemas-microsoft-com:office:office" xmlns:r="http://schemas.openxmlformats.org/officeDocument/2006/relationships" xmlns:m="http://schemas.openxmlformats.org/officeDocument/2006/math" xmlns:v="urn:schemas-microsoft-com:vml" xmlns:wp14="http://schemas.microsoft.com/office/word/2010/wordprocessingDrawing" xmlns:wp="http://schemas.openxmlformats.org/drawingml/2006/wordprocessingDrawing" xmlns:w10="urn:schemas-microsoft-com:office:word" xmlns:w="http://schemas.openxmlformats.org/wordprocessingml/2006/main" xmlns:w14="http://schemas.microsoft.com/office/word/2010/wordml" xmlns:w15="http://schemas.microsoft.com/office/word/2012/wordml" xmlns:w16se="http://schemas.microsoft.com/office/word/2015/wordml/symex" xmlns:wpg="http://schemas.microsoft.com/office/word/2010/wordprocessingGroup" xmlns:wpi="http://schemas.microsoft.com/office/word/2010/wordprocessingInk" xmlns:wne="http://schemas.microsoft.com/office/word/2006/wordml" xmlns:wps="http://schemas.microsoft.com/office/word/2010/wordprocessingShape" mc:Ignorable="w14 w15 w16se wp14">
   <w:body>
     <w:p>
       <w:pPr>
@@ -37,39 +37,13 @@
           <w:i/>
           <w:u w:val="single"/>
         </w:rPr>
-        <w:t xml:space="preserve">Partie I, REVUE DES PRATIQUES sur la </w:t>
-      </w:r>
-      <w:proofErr w:type="spellStart"/>
-      <w:r>
-        <w:rPr>
-          <w:b/>
-          <w:i/>
-          <w:u w:val="single"/>
-        </w:rPr>
-        <w:t>gingivopériostoplastie</w:t>
-      </w:r>
-      <w:proofErr w:type="spellEnd"/>
-      <w:r>
-        <w:rPr>
-          <w:b/>
-          <w:i/>
-          <w:u w:val="single"/>
-        </w:rPr>
-        <w:t>)</w:t>
-      </w:r>
-    </w:p>
-    <w:p/>
-    <w:p>
-      <w:r>
-        <w:t xml:space="preserve">Technique de cette chirurgie : prendre de l’os de la crête iliaque et le greffer au niveau de l’os alvéolaire du maxillaire, pour reconstruire l’os de la mâchoire supérieure dans les fentes </w:t>
-      </w:r>
-      <w:proofErr w:type="spellStart"/>
-      <w:r>
-        <w:t>labio</w:t>
-      </w:r>
-      <w:proofErr w:type="spellEnd"/>
-      <w:r>
-        <w:t xml:space="preserve"> palatines</w:t>
+        <w:t>Partie I, REVUE DES PRATIQUES sur la gingivopériostoplastie)</w:t>
+      </w:r>
+    </w:p>
+    <w:p/>
+    <w:p>
+      <w:r>
+        <w:t>Technique de cette chirurgie : prendre de l’os de la crête iliaque et le greffer au niveau de l’os alvéolaire du maxillaire, pour reconstruire l’os de la mâchoire supérieure dans les fentes labio palatines</w:t>
       </w:r>
     </w:p>
     <w:p>
@@ -89,15 +63,7 @@
     </w:p>
     <w:p>
       <w:r>
-        <w:t xml:space="preserve">-fermer la fistule </w:t>
-      </w:r>
-      <w:proofErr w:type="spellStart"/>
-      <w:r>
-        <w:t>buco-nasale</w:t>
-      </w:r>
-      <w:proofErr w:type="spellEnd"/>
-      <w:r>
-        <w:t xml:space="preserve"> </w:t>
+        <w:t xml:space="preserve">-fermer la fistule buco-nasale </w:t>
       </w:r>
     </w:p>
     <w:p/>
@@ -150,25 +116,7 @@
           <w:i/>
           <w:u w:val="single"/>
         </w:rPr>
-        <w:t xml:space="preserve"> tableur : </w:t>
-      </w:r>
-      <w:proofErr w:type="spellStart"/>
-      <w:r>
-        <w:rPr>
-          <w:b/>
-          <w:i/>
-          <w:u w:val="single"/>
-        </w:rPr>
-        <w:t>épidémio</w:t>
-      </w:r>
-      <w:proofErr w:type="spellEnd"/>
-      <w:r>
-        <w:rPr>
-          <w:b/>
-          <w:i/>
-          <w:u w:val="single"/>
-        </w:rPr>
-        <w:t xml:space="preserve"> générale : </w:t>
+        <w:t xml:space="preserve"> tableur : épidémio générale : </w:t>
       </w:r>
     </w:p>
     <w:p/>
@@ -618,15 +566,7 @@
     </w:p>
     <w:p>
       <w:r>
-        <w:t xml:space="preserve">-l’état </w:t>
-      </w:r>
-      <w:proofErr w:type="spellStart"/>
-      <w:r>
-        <w:t>bucco dentaire</w:t>
-      </w:r>
-      <w:proofErr w:type="spellEnd"/>
-      <w:r>
-        <w:t xml:space="preserve"> de l’enfant, si il y a nécessité d’une prise en charge par dentiste avant</w:t>
+        <w:t>-l’état bucco dentaire de l’enfant, si il y a nécessité d’une prise en charge par dentiste avant</w:t>
       </w:r>
     </w:p>
     <w:p>
@@ -664,15 +604,7 @@
         <w:t>ODF</w:t>
       </w:r>
       <w:r>
-        <w:t xml:space="preserve"> pré </w:t>
-      </w:r>
-      <w:proofErr w:type="spellStart"/>
-      <w:r>
-        <w:t>chir</w:t>
-      </w:r>
-      <w:proofErr w:type="spellEnd"/>
-      <w:r>
-        <w:t xml:space="preserve"> (O</w:t>
+        <w:t xml:space="preserve"> pré chir (O</w:t>
       </w:r>
       <w:r>
         <w:t xml:space="preserve">rthodontie </w:t>
@@ -710,21 +642,7 @@
         <w:rPr>
           <w:highlight w:val="yellow"/>
         </w:rPr>
-        <w:t xml:space="preserve">Combien de patients ont eu un traitement ODF pré </w:t>
-      </w:r>
-      <w:proofErr w:type="spellStart"/>
-      <w:r>
-        <w:rPr>
-          <w:highlight w:val="yellow"/>
-        </w:rPr>
-        <w:t>chir</w:t>
-      </w:r>
-      <w:proofErr w:type="spellEnd"/>
-      <w:r>
-        <w:rPr>
-          <w:highlight w:val="yellow"/>
-        </w:rPr>
-        <w:t xml:space="preserve"> ( 108)</w:t>
+        <w:t>Combien de patients ont eu un traitement ODF pré chir ( 108)</w:t>
       </w:r>
     </w:p>
     <w:p>
@@ -750,21 +668,7 @@
         <w:rPr>
           <w:highlight w:val="yellow"/>
         </w:rPr>
-        <w:t xml:space="preserve">-temps d’hospitalisation en moyenne, </w:t>
-      </w:r>
-      <w:proofErr w:type="spellStart"/>
-      <w:r>
-        <w:rPr>
-          <w:highlight w:val="yellow"/>
-        </w:rPr>
-        <w:t>ecart</w:t>
-      </w:r>
-      <w:proofErr w:type="spellEnd"/>
-      <w:r>
-        <w:rPr>
-          <w:highlight w:val="yellow"/>
-        </w:rPr>
-        <w:t xml:space="preserve"> type, disparité</w:t>
+        <w:t>-temps d’hospitalisation en moyenne, ecart type, disparité</w:t>
       </w:r>
     </w:p>
     <w:p>
@@ -791,7 +695,7 @@
     </w:p>
     <w:p>
       <w:pPr>
-        <w:pStyle w:val="Paragrafoelenco"/>
+        <w:pStyle w:val="Paragraphedeliste"/>
         <w:numPr>
           <w:ilvl w:val="0"/>
           <w:numId w:val="1"/>
@@ -809,7 +713,7 @@
     </w:p>
     <w:p>
       <w:pPr>
-        <w:pStyle w:val="Paragrafoelenco"/>
+        <w:pStyle w:val="Paragraphedeliste"/>
         <w:numPr>
           <w:ilvl w:val="0"/>
           <w:numId w:val="1"/>
@@ -827,7 +731,7 @@
     </w:p>
     <w:p>
       <w:pPr>
-        <w:pStyle w:val="Paragrafoelenco"/>
+        <w:pStyle w:val="Paragraphedeliste"/>
         <w:numPr>
           <w:ilvl w:val="0"/>
           <w:numId w:val="1"/>
@@ -845,7 +749,7 @@
     </w:p>
     <w:p>
       <w:pPr>
-        <w:pStyle w:val="Paragrafoelenco"/>
+        <w:pStyle w:val="Paragraphedeliste"/>
         <w:numPr>
           <w:ilvl w:val="0"/>
           <w:numId w:val="1"/>
@@ -858,53 +762,51 @@
         <w:rPr>
           <w:highlight w:val="red"/>
         </w:rPr>
-        <w:t xml:space="preserve">Diabète </w:t>
-      </w:r>
-      <w:proofErr w:type="spellStart"/>
-      <w:r>
-        <w:rPr>
+        <w:t>Diabète insulino dependant déséquilibré (1)</w:t>
+      </w:r>
+      <w:commentRangeEnd w:id="0"/>
+      <w:r>
+        <w:rPr>
+          <w:rStyle w:val="Marquedecommentaire"/>
           <w:highlight w:val="red"/>
         </w:rPr>
-        <w:t>insulino</w:t>
-      </w:r>
-      <w:proofErr w:type="spellEnd"/>
-      <w:r>
+        <w:commentReference w:id="0"/>
+      </w:r>
+    </w:p>
+    <w:p/>
+    <w:p/>
+    <w:p>
+      <w:r>
+        <w:rPr>
+          <w:highlight w:val="yellow"/>
+        </w:rPr>
+        <w:t>Majorité des suites immédiates sont simples</w:t>
+      </w:r>
+    </w:p>
+    <w:p>
+      <w:pPr>
         <w:rPr>
           <w:highlight w:val="red"/>
         </w:rPr>
-        <w:t xml:space="preserve"> </w:t>
-      </w:r>
-      <w:proofErr w:type="spellStart"/>
+      </w:pPr>
       <w:r>
         <w:rPr>
           <w:highlight w:val="red"/>
         </w:rPr>
-        <w:t>dependant</w:t>
-      </w:r>
-      <w:proofErr w:type="spellEnd"/>
-      <w:r>
+        <w:t xml:space="preserve">Complications après la sortie : </w:t>
+      </w:r>
+    </w:p>
+    <w:p>
+      <w:pPr>
         <w:rPr>
           <w:highlight w:val="red"/>
         </w:rPr>
-        <w:t xml:space="preserve"> déséquilibré (1)</w:t>
-      </w:r>
-      <w:commentRangeEnd w:id="0"/>
-      <w:r>
-        <w:rPr>
-          <w:rStyle w:val="Rimandocommento"/>
+      </w:pPr>
+      <w:r>
+        <w:rPr>
           <w:highlight w:val="red"/>
         </w:rPr>
-        <w:commentReference w:id="0"/>
-      </w:r>
-    </w:p>
-    <w:p/>
-    <w:p/>
-    <w:p>
-      <w:r>
-        <w:rPr>
-          <w:highlight w:val="yellow"/>
-        </w:rPr>
-        <w:t>Majorité des suites immédiates sont simples</w:t>
+        <w:t>7 passages aux urgences avant la consultation de contrôle post opératoire à 1 mois ( &lt;10 jours)</w:t>
       </w:r>
     </w:p>
     <w:p>
@@ -917,53 +819,27 @@
         <w:rPr>
           <w:highlight w:val="red"/>
         </w:rPr>
-        <w:t xml:space="preserve">Complications après la sortie : </w:t>
-      </w:r>
-    </w:p>
-    <w:p>
-      <w:pPr>
+        <w:t>Nécessitant : 2 reprises au bloc opératoire (désunion et évacuation d’hématome sous gingivale)</w:t>
+      </w:r>
+    </w:p>
+    <w:p>
+      <w:r>
         <w:rPr>
           <w:highlight w:val="red"/>
         </w:rPr>
-      </w:pPr>
+        <w:t xml:space="preserve">Nécessitant 4 hospitalisation de 48 heures ( les 2 reprises au bloc opératoire et inflammation/œdème majeur </w:t>
+      </w:r>
+      <w:commentRangeStart w:id="1"/>
       <w:r>
         <w:rPr>
           <w:highlight w:val="red"/>
         </w:rPr>
-        <w:t>7 passages aux urgences avant la consultation de contrôle post opératoire à 1 mois ( &lt;10 jours)</w:t>
-      </w:r>
-    </w:p>
-    <w:p>
-      <w:pPr>
-        <w:rPr>
-          <w:highlight w:val="red"/>
-        </w:rPr>
-      </w:pPr>
-      <w:r>
-        <w:rPr>
-          <w:highlight w:val="red"/>
-        </w:rPr>
-        <w:t>Nécessitant : 2 reprises au bloc opératoire (désunion et évacuation d’hématome sous gingivale)</w:t>
-      </w:r>
-    </w:p>
-    <w:p>
-      <w:r>
-        <w:rPr>
-          <w:highlight w:val="red"/>
-        </w:rPr>
-        <w:t xml:space="preserve">Nécessitant 4 hospitalisation de 48 heures ( les 2 reprises au bloc opératoire et inflammation/œdème majeur </w:t>
-      </w:r>
-      <w:commentRangeStart w:id="1"/>
-      <w:r>
-        <w:rPr>
-          <w:highlight w:val="red"/>
-        </w:rPr>
         <w:t>local</w:t>
       </w:r>
       <w:commentRangeEnd w:id="1"/>
       <w:r>
         <w:rPr>
-          <w:rStyle w:val="Rimandocommento"/>
+          <w:rStyle w:val="Marquedecommentaire"/>
         </w:rPr>
         <w:commentReference w:id="1"/>
       </w:r>
@@ -1034,15 +910,7 @@
     <w:p/>
     <w:p>
       <w:r>
-        <w:t xml:space="preserve">-Réussite/ succès de la fermeture de la fistule buco nasale : sur les 21 FBN symptomatiques pré </w:t>
-      </w:r>
-      <w:proofErr w:type="spellStart"/>
-      <w:r>
-        <w:t>chir</w:t>
-      </w:r>
-      <w:proofErr w:type="spellEnd"/>
-      <w:r>
-        <w:t xml:space="preserve">, 20 ont été fermées et 1 seule reste persistante (1 échec sur ce critère de jugement) </w:t>
+        <w:t xml:space="preserve">-Réussite/ succès de la fermeture de la fistule buco nasale : sur les 21 FBN symptomatiques pré chir, 20 ont été fermées et 1 seule reste persistante (1 échec sur ce critère de jugement) </w:t>
       </w:r>
     </w:p>
     <w:p/>
@@ -1062,44 +930,12 @@
     <w:p/>
     <w:p>
       <w:r>
-        <w:t>-</w:t>
-      </w:r>
-      <w:proofErr w:type="spellStart"/>
-      <w:r>
-        <w:t>Succés</w:t>
-      </w:r>
-      <w:proofErr w:type="spellEnd"/>
-      <w:r>
-        <w:t xml:space="preserve"> de la reprise ou du début de l’ODF ( la greffe a apporté suffisamment d’os pour recouvrir l’espace vide et couvrir les racines des dents : </w:t>
-      </w:r>
-    </w:p>
-    <w:p>
-      <w:r>
-        <w:t xml:space="preserve">112 </w:t>
-      </w:r>
-      <w:proofErr w:type="spellStart"/>
-      <w:r>
-        <w:t>ttmt</w:t>
-      </w:r>
-      <w:proofErr w:type="spellEnd"/>
-      <w:r>
-        <w:t xml:space="preserve"> ODF post </w:t>
-      </w:r>
-      <w:proofErr w:type="spellStart"/>
-      <w:r>
-        <w:t>chir</w:t>
-      </w:r>
-      <w:proofErr w:type="spellEnd"/>
-      <w:r>
-        <w:t xml:space="preserve"> sur les 120 patients qui en ont eu besoin (9 patients n’ont pas eu besoin de reprendre ou commencer un </w:t>
-      </w:r>
-      <w:proofErr w:type="spellStart"/>
-      <w:r>
-        <w:t>ttmt</w:t>
-      </w:r>
-      <w:proofErr w:type="spellEnd"/>
-      <w:r>
-        <w:t xml:space="preserve"> ODF)</w:t>
+        <w:t xml:space="preserve">-Succés de la reprise ou du début de l’ODF ( la greffe a apporté suffisamment d’os pour recouvrir l’espace vide et couvrir les racines des dents : </w:t>
+      </w:r>
+    </w:p>
+    <w:p>
+      <w:r>
+        <w:t>112 ttmt ODF post chir sur les 120 patients qui en ont eu besoin (9 patients n’ont pas eu besoin de reprendre ou commencer un ttmt ODF)</w:t>
       </w:r>
     </w:p>
     <w:p>
@@ -1109,7 +945,7 @@
     </w:p>
     <w:p>
       <w:pPr>
-        <w:pStyle w:val="Paragrafoelenco"/>
+        <w:pStyle w:val="Paragraphedeliste"/>
         <w:numPr>
           <w:ilvl w:val="0"/>
           <w:numId w:val="1"/>
@@ -1121,7 +957,7 @@
     </w:p>
     <w:p>
       <w:pPr>
-        <w:pStyle w:val="Paragrafoelenco"/>
+        <w:pStyle w:val="Paragraphedeliste"/>
         <w:numPr>
           <w:ilvl w:val="0"/>
           <w:numId w:val="1"/>
@@ -1145,47 +981,18 @@
     <w:p/>
     <w:p>
       <w:r>
-        <w:t xml:space="preserve">Sur les 8 échecs, 5 n’ont pas eu de traitement ODF pré </w:t>
-      </w:r>
-      <w:proofErr w:type="spellStart"/>
-      <w:r>
-        <w:t>chir</w:t>
-      </w:r>
-      <w:proofErr w:type="spellEnd"/>
-    </w:p>
-    <w:p/>
-    <w:p>
-      <w:r>
-        <w:t xml:space="preserve">-Concernant la correction positionnelle du petit fragment, ce qui nous </w:t>
-      </w:r>
-      <w:proofErr w:type="spellStart"/>
-      <w:r>
-        <w:t>interesse</w:t>
-      </w:r>
-      <w:proofErr w:type="spellEnd"/>
-      <w:r>
-        <w:t xml:space="preserve"> ce sont les échecs, c’est-à-dire, récidive de la malposition : </w:t>
-      </w:r>
-    </w:p>
-    <w:p>
-      <w:r>
-        <w:t xml:space="preserve">Rappel : Sur les 151 patients inclus initialement, 22 ont été PDV et donc pas d’étude du suivi à &gt;6 mois, et sur les 151, 108 avaient eu un </w:t>
-      </w:r>
-      <w:proofErr w:type="spellStart"/>
-      <w:r>
-        <w:t>ttmt</w:t>
-      </w:r>
-      <w:proofErr w:type="spellEnd"/>
-      <w:r>
-        <w:t xml:space="preserve"> ODF et donc 43 ont été opérés sans </w:t>
-      </w:r>
-      <w:proofErr w:type="spellStart"/>
-      <w:r>
-        <w:t>ttmt</w:t>
-      </w:r>
-      <w:proofErr w:type="spellEnd"/>
-      <w:r>
-        <w:t xml:space="preserve"> préalable</w:t>
+        <w:t>Sur les 8 échecs, 5 n’ont pas eu de traitement ODF pré chir</w:t>
+      </w:r>
+    </w:p>
+    <w:p/>
+    <w:p>
+      <w:r>
+        <w:t xml:space="preserve">-Concernant la correction positionnelle du petit fragment, ce qui nous interesse ce sont les échecs, c’est-à-dire, récidive de la malposition : </w:t>
+      </w:r>
+    </w:p>
+    <w:p>
+      <w:r>
+        <w:t>Rappel : Sur les 151 patients inclus initialement, 22 ont été PDV et donc pas d’étude du suivi à &gt;6 mois, et sur les 151, 108 avaient eu un ttmt ODF et donc 43 ont été opérés sans ttmt préalable</w:t>
       </w:r>
     </w:p>
     <w:p>
@@ -1193,38 +1000,14 @@
         <w:t xml:space="preserve">Donc 129 patients étudiés pour le suivi et parmi les 22 PDV, 13 n’ont pas eu de traitement ODF, donc </w:t>
       </w:r>
       <w:r>
-        <w:t xml:space="preserve">sur les 129 patients, 95 ont reçus un traitement ODF pré </w:t>
-      </w:r>
-      <w:proofErr w:type="spellStart"/>
-      <w:r>
-        <w:t>chir</w:t>
-      </w:r>
-      <w:proofErr w:type="spellEnd"/>
-      <w:r>
-        <w:t xml:space="preserve"> et 34 non. </w:t>
+        <w:t xml:space="preserve">sur les 129 patients, 95 ont reçus un traitement ODF pré chir et 34 non. </w:t>
       </w:r>
     </w:p>
     <w:p/>
     <w:p>
       <w:r>
         <w:lastRenderedPageBreak/>
-        <w:t xml:space="preserve">Parmi les 129 : 72% de récidive = échec ( 51 ODF et 21 n’ont pas </w:t>
-      </w:r>
-      <w:proofErr w:type="spellStart"/>
-      <w:r>
-        <w:t>recu</w:t>
-      </w:r>
-      <w:proofErr w:type="spellEnd"/>
-      <w:r>
-        <w:t xml:space="preserve"> de </w:t>
-      </w:r>
-      <w:proofErr w:type="spellStart"/>
-      <w:r>
-        <w:t>ttmt</w:t>
-      </w:r>
-      <w:proofErr w:type="spellEnd"/>
-      <w:r>
-        <w:t xml:space="preserve"> ODF)</w:t>
+        <w:t>Parmi les 129 : 72% de récidive = échec ( 51 ODF et 21 n’ont pas recu de ttmt ODF)</w:t>
       </w:r>
     </w:p>
     <w:p>
@@ -1241,23 +1024,7 @@
     <w:p/>
     <w:p>
       <w:r>
-        <w:t xml:space="preserve">A long terme, besoin de chirurgie </w:t>
-      </w:r>
-      <w:proofErr w:type="spellStart"/>
-      <w:r>
-        <w:t>orthognatique</w:t>
-      </w:r>
-      <w:proofErr w:type="spellEnd"/>
-      <w:r>
-        <w:t xml:space="preserve"> : 42/129 ont eu ou sont en cours de préparation pour une chirurgie </w:t>
-      </w:r>
-      <w:proofErr w:type="spellStart"/>
-      <w:r>
-        <w:t>orthognatique</w:t>
-      </w:r>
-      <w:proofErr w:type="spellEnd"/>
-      <w:r>
-        <w:t xml:space="preserve"> </w:t>
+        <w:t xml:space="preserve">A long terme, besoin de chirurgie orthognatique : 42/129 ont eu ou sont en cours de préparation pour une chirurgie orthognatique </w:t>
       </w:r>
     </w:p>
     <w:p/>
@@ -1293,70 +1060,75 @@
           <w:i/>
           <w:u w:val="single"/>
         </w:rPr>
-        <w:t xml:space="preserve"> tableur : </w:t>
-      </w:r>
-      <w:proofErr w:type="spellStart"/>
-      <w:r>
+        <w:t xml:space="preserve"> tableur : learning curve</w:t>
+      </w:r>
+    </w:p>
+    <w:p>
+      <w:pPr>
         <w:rPr>
           <w:b/>
           <w:i/>
           <w:u w:val="single"/>
         </w:rPr>
-        <w:t>learning</w:t>
-      </w:r>
-      <w:proofErr w:type="spellEnd"/>
-      <w:r>
-        <w:rPr>
-          <w:b/>
-          <w:i/>
-          <w:u w:val="single"/>
-        </w:rPr>
-        <w:t xml:space="preserve"> </w:t>
-      </w:r>
-      <w:proofErr w:type="spellStart"/>
-      <w:r>
-        <w:rPr>
-          <w:b/>
-          <w:i/>
-          <w:u w:val="single"/>
-        </w:rPr>
-        <w:t>curve</w:t>
-      </w:r>
-      <w:proofErr w:type="spellEnd"/>
-    </w:p>
-    <w:p>
-      <w:pPr>
-        <w:rPr>
-          <w:b/>
-          <w:i/>
-          <w:u w:val="single"/>
-        </w:rPr>
-      </w:pPr>
-    </w:p>
-    <w:p>
-      <w:r>
+      </w:pPr>
+    </w:p>
+    <w:p>
+      <w:pPr>
+        <w:rPr>
+          <w:highlight w:val="yellow"/>
+        </w:rPr>
+      </w:pPr>
+      <w:bookmarkStart w:id="2" w:name="_GoBack"/>
+      <w:bookmarkEnd w:id="2"/>
+      <w:r>
+        <w:rPr>
+          <w:highlight w:val="yellow"/>
+        </w:rPr>
         <w:t xml:space="preserve">Même praticien et même technique pendant 12 ans </w:t>
       </w:r>
     </w:p>
     <w:p>
-      <w:r>
+      <w:pPr>
+        <w:rPr>
+          <w:highlight w:val="yellow"/>
+        </w:rPr>
+      </w:pPr>
+      <w:r>
+        <w:rPr>
+          <w:highlight w:val="yellow"/>
+        </w:rPr>
         <w:t xml:space="preserve">Evaluation de la courbe d’apprentissage </w:t>
       </w:r>
     </w:p>
-    <w:p/>
-    <w:p>
-      <w:r>
-        <w:t>Année en fonction du temps d’</w:t>
-      </w:r>
-      <w:proofErr w:type="spellStart"/>
-      <w:r>
-        <w:t>intervertion</w:t>
-      </w:r>
-      <w:proofErr w:type="spellEnd"/>
-    </w:p>
-    <w:p>
-      <w:r>
-        <w:t>(j’ai mis dans les colonnes d’à côté quand il y avait les 2 côtés faits en même temps et qu’il manquait un interne rendant plus longue l’intervention) </w:t>
+    <w:p>
+      <w:pPr>
+        <w:rPr>
+          <w:highlight w:val="yellow"/>
+        </w:rPr>
+      </w:pPr>
+    </w:p>
+    <w:p>
+      <w:pPr>
+        <w:rPr>
+          <w:highlight w:val="yellow"/>
+        </w:rPr>
+      </w:pPr>
+      <w:r>
+        <w:rPr>
+          <w:highlight w:val="yellow"/>
+        </w:rPr>
+        <w:t>Année en fonction du temps d’intervertion</w:t>
+      </w:r>
+    </w:p>
+    <w:p>
+      <w:r>
+        <w:rPr>
+          <w:highlight w:val="yellow"/>
+        </w:rPr>
+        <w:t>(j’ai mis dans les colonnes d’à côté quand il y avait les 2 côtés faits en même temps et qu’il manquait un interne rendant plus longue l’intervention)</w:t>
+      </w:r>
+      <w:r>
+        <w:t> </w:t>
       </w:r>
     </w:p>
     <w:p/>
@@ -1378,59 +1150,49 @@
 </file>
 
 <file path=word/comments.xml><?xml version="1.0" encoding="utf-8"?>
-<w:comments xmlns:wpc="http://schemas.microsoft.com/office/word/2010/wordprocessingCanvas" xmlns:cx="http://schemas.microsoft.com/office/drawing/2014/chartex" xmlns:cx1="http://schemas.microsoft.com/office/drawing/2015/9/8/chartex" xmlns:cx2="http://schemas.microsoft.com/office/drawing/2015/10/21/chartex" xmlns:cx3="http://schemas.microsoft.com/office/drawing/2016/5/9/chartex" xmlns:cx4="http://schemas.microsoft.com/office/drawing/2016/5/10/chartex" xmlns:cx5="http://schemas.microsoft.com/office/drawing/2016/5/11/chartex" xmlns:cx6="http://schemas.microsoft.com/office/drawing/2016/5/12/chartex" xmlns:cx7="http://schemas.microsoft.com/office/drawing/2016/5/13/chartex" xmlns:cx8="http://schemas.microsoft.com/office/drawing/2016/5/14/chartex" xmlns:mc="http://schemas.openxmlformats.org/markup-compatibility/2006" xmlns:aink="http://schemas.microsoft.com/office/drawing/2016/ink" xmlns:am3d="http://schemas.microsoft.com/office/drawing/2017/model3d" xmlns:o="urn:schemas-microsoft-com:office:office" xmlns:oel="http://schemas.microsoft.com/office/2019/extlst" xmlns:r="http://schemas.openxmlformats.org/officeDocument/2006/relationships" xmlns:m="http://schemas.openxmlformats.org/officeDocument/2006/math" xmlns:v="urn:schemas-microsoft-com:vml" xmlns:wp14="http://schemas.microsoft.com/office/word/2010/wordprocessingDrawing" xmlns:wp="http://schemas.openxmlformats.org/drawingml/2006/wordprocessingDrawing" xmlns:w10="urn:schemas-microsoft-com:office:word" xmlns:w="http://schemas.openxmlformats.org/wordprocessingml/2006/main" xmlns:w14="http://schemas.microsoft.com/office/word/2010/wordml" xmlns:w15="http://schemas.microsoft.com/office/word/2012/wordml" xmlns:w16cex="http://schemas.microsoft.com/office/word/2018/wordml/cex" xmlns:w16cid="http://schemas.microsoft.com/office/word/2016/wordml/cid" xmlns:w16="http://schemas.microsoft.com/office/word/2018/wordml" xmlns:w16sdtdh="http://schemas.microsoft.com/office/word/2020/wordml/sdtdatahash" xmlns:w16se="http://schemas.microsoft.com/office/word/2015/wordml/symex" xmlns:wpg="http://schemas.microsoft.com/office/word/2010/wordprocessingGroup" xmlns:wpi="http://schemas.microsoft.com/office/word/2010/wordprocessingInk" xmlns:wne="http://schemas.microsoft.com/office/word/2006/wordml" xmlns:wps="http://schemas.microsoft.com/office/word/2010/wordprocessingShape" mc:Ignorable="w14 w15 w16se w16cid w16 w16cex w16sdtdh wp14">
+<w:comments xmlns:wpc="http://schemas.microsoft.com/office/word/2010/wordprocessingCanvas" xmlns:cx="http://schemas.microsoft.com/office/drawing/2014/chartex" xmlns:cx1="http://schemas.microsoft.com/office/drawing/2015/9/8/chartex" xmlns:mc="http://schemas.openxmlformats.org/markup-compatibility/2006" xmlns:o="urn:schemas-microsoft-com:office:office" xmlns:r="http://schemas.openxmlformats.org/officeDocument/2006/relationships" xmlns:m="http://schemas.openxmlformats.org/officeDocument/2006/math" xmlns:v="urn:schemas-microsoft-com:vml" xmlns:wp14="http://schemas.microsoft.com/office/word/2010/wordprocessingDrawing" xmlns:wp="http://schemas.openxmlformats.org/drawingml/2006/wordprocessingDrawing" xmlns:w10="urn:schemas-microsoft-com:office:word" xmlns:w="http://schemas.openxmlformats.org/wordprocessingml/2006/main" xmlns:w14="http://schemas.microsoft.com/office/word/2010/wordml" xmlns:w15="http://schemas.microsoft.com/office/word/2012/wordml" xmlns:w16se="http://schemas.microsoft.com/office/word/2015/wordml/symex" xmlns:wpg="http://schemas.microsoft.com/office/word/2010/wordprocessingGroup" xmlns:wpi="http://schemas.microsoft.com/office/word/2010/wordprocessingInk" xmlns:wne="http://schemas.microsoft.com/office/word/2006/wordml" xmlns:wps="http://schemas.microsoft.com/office/word/2010/wordprocessingShape" mc:Ignorable="w14 w15 w16se wp14">
   <w:comment w:id="0" w:author="Francesco Monti" w:date="2023-07-29T19:04:00Z" w:initials="FM">
     <w:p>
       <w:pPr>
-        <w:pStyle w:val="Testocommento"/>
-      </w:pPr>
-      <w:r>
-        <w:rPr>
-          <w:rStyle w:val="Rimandocommento"/>
+        <w:pStyle w:val="Commentaire"/>
+      </w:pPr>
+      <w:r>
+        <w:rPr>
+          <w:rStyle w:val="Marquedecommentaire"/>
         </w:rPr>
         <w:annotationRef/>
       </w:r>
       <w:r>
-        <w:t xml:space="preserve">Info manquante dans le </w:t>
-      </w:r>
-      <w:proofErr w:type="spellStart"/>
-      <w:r>
-        <w:t>datafame</w:t>
-      </w:r>
-      <w:proofErr w:type="spellEnd"/>
-    </w:p>
-    <w:p>
-      <w:pPr>
-        <w:pStyle w:val="Testocommento"/>
+        <w:t>Info manquante dans le datafame</w:t>
+      </w:r>
+    </w:p>
+    <w:p>
+      <w:pPr>
+        <w:pStyle w:val="Commentaire"/>
       </w:pPr>
     </w:p>
   </w:comment>
   <w:comment w:id="1" w:author="Francesco Monti" w:date="2023-07-29T19:05:00Z" w:initials="FM">
     <w:p>
       <w:pPr>
-        <w:pStyle w:val="Testocommento"/>
-      </w:pPr>
-      <w:r>
-        <w:rPr>
-          <w:rStyle w:val="Rimandocommento"/>
+        <w:pStyle w:val="Commentaire"/>
+      </w:pPr>
+      <w:r>
+        <w:rPr>
+          <w:rStyle w:val="Marquedecommentaire"/>
         </w:rPr>
         <w:annotationRef/>
       </w:r>
       <w:r>
-        <w:t xml:space="preserve">Info manquante dans le </w:t>
-      </w:r>
-      <w:proofErr w:type="spellStart"/>
-      <w:r>
-        <w:t>dataframe</w:t>
-      </w:r>
-      <w:proofErr w:type="spellEnd"/>
+        <w:t>Info manquante dans le dataframe</w:t>
+      </w:r>
     </w:p>
   </w:comment>
 </w:comments>
 </file>
 
 <file path=word/commentsExtended.xml><?xml version="1.0" encoding="utf-8"?>
-<w15:commentsEx xmlns:wpc="http://schemas.microsoft.com/office/word/2010/wordprocessingCanvas" xmlns:cx="http://schemas.microsoft.com/office/drawing/2014/chartex" xmlns:cx1="http://schemas.microsoft.com/office/drawing/2015/9/8/chartex" xmlns:cx2="http://schemas.microsoft.com/office/drawing/2015/10/21/chartex" xmlns:cx3="http://schemas.microsoft.com/office/drawing/2016/5/9/chartex" xmlns:cx4="http://schemas.microsoft.com/office/drawing/2016/5/10/chartex" xmlns:cx5="http://schemas.microsoft.com/office/drawing/2016/5/11/chartex" xmlns:cx6="http://schemas.microsoft.com/office/drawing/2016/5/12/chartex" xmlns:cx7="http://schemas.microsoft.com/office/drawing/2016/5/13/chartex" xmlns:cx8="http://schemas.microsoft.com/office/drawing/2016/5/14/chartex" xmlns:mc="http://schemas.openxmlformats.org/markup-compatibility/2006" xmlns:aink="http://schemas.microsoft.com/office/drawing/2016/ink" xmlns:am3d="http://schemas.microsoft.com/office/drawing/2017/model3d" xmlns:o="urn:schemas-microsoft-com:office:office" xmlns:oel="http://schemas.microsoft.com/office/2019/extlst" xmlns:r="http://schemas.openxmlformats.org/officeDocument/2006/relationships" xmlns:m="http://schemas.openxmlformats.org/officeDocument/2006/math" xmlns:v="urn:schemas-microsoft-com:vml" xmlns:wp14="http://schemas.microsoft.com/office/word/2010/wordprocessingDrawing" xmlns:wp="http://schemas.openxmlformats.org/drawingml/2006/wordprocessingDrawing" xmlns:w10="urn:schemas-microsoft-com:office:word" xmlns:w="http://schemas.openxmlformats.org/wordprocessingml/2006/main" xmlns:w14="http://schemas.microsoft.com/office/word/2010/wordml" xmlns:w15="http://schemas.microsoft.com/office/word/2012/wordml" xmlns:w16cex="http://schemas.microsoft.com/office/word/2018/wordml/cex" xmlns:w16cid="http://schemas.microsoft.com/office/word/2016/wordml/cid" xmlns:w16="http://schemas.microsoft.com/office/word/2018/wordml" xmlns:w16sdtdh="http://schemas.microsoft.com/office/word/2020/wordml/sdtdatahash" xmlns:w16se="http://schemas.microsoft.com/office/word/2015/wordml/symex" xmlns:wpg="http://schemas.microsoft.com/office/word/2010/wordprocessingGroup" xmlns:wpi="http://schemas.microsoft.com/office/word/2010/wordprocessingInk" xmlns:wne="http://schemas.microsoft.com/office/word/2006/wordml" xmlns:wps="http://schemas.microsoft.com/office/word/2010/wordprocessingShape" mc:Ignorable="w14 w15 w16se w16cid w16 w16cex w16sdtdh wp14">
+<w15:commentsEx xmlns:wpc="http://schemas.microsoft.com/office/word/2010/wordprocessingCanvas" xmlns:cx="http://schemas.microsoft.com/office/drawing/2014/chartex" xmlns:cx1="http://schemas.microsoft.com/office/drawing/2015/9/8/chartex" xmlns:mc="http://schemas.openxmlformats.org/markup-compatibility/2006" xmlns:o="urn:schemas-microsoft-com:office:office" xmlns:r="http://schemas.openxmlformats.org/officeDocument/2006/relationships" xmlns:m="http://schemas.openxmlformats.org/officeDocument/2006/math" xmlns:v="urn:schemas-microsoft-com:vml" xmlns:wp14="http://schemas.microsoft.com/office/word/2010/wordprocessingDrawing" xmlns:wp="http://schemas.openxmlformats.org/drawingml/2006/wordprocessingDrawing" xmlns:w10="urn:schemas-microsoft-com:office:word" xmlns:w="http://schemas.openxmlformats.org/wordprocessingml/2006/main" xmlns:w14="http://schemas.microsoft.com/office/word/2010/wordml" xmlns:w15="http://schemas.microsoft.com/office/word/2012/wordml" xmlns:w16se="http://schemas.microsoft.com/office/word/2015/wordml/symex" xmlns:wpg="http://schemas.microsoft.com/office/word/2010/wordprocessingGroup" xmlns:wpi="http://schemas.microsoft.com/office/word/2010/wordprocessingInk" xmlns:wne="http://schemas.microsoft.com/office/word/2006/wordml" xmlns:wps="http://schemas.microsoft.com/office/word/2010/wordprocessingShape" mc:Ignorable="w14 w15 w16se wp14">
   <w15:commentEx w15:paraId="045158AA" w15:done="0"/>
   <w15:commentEx w15:paraId="1C91B7AE" w15:done="0"/>
 </w15:commentsEx>
@@ -1451,7 +1213,7 @@
 </file>
 
 <file path=word/numbering.xml><?xml version="1.0" encoding="utf-8"?>
-<w:numbering xmlns:wpc="http://schemas.microsoft.com/office/word/2010/wordprocessingCanvas" xmlns:cx="http://schemas.microsoft.com/office/drawing/2014/chartex" xmlns:cx1="http://schemas.microsoft.com/office/drawing/2015/9/8/chartex" xmlns:cx2="http://schemas.microsoft.com/office/drawing/2015/10/21/chartex" xmlns:cx3="http://schemas.microsoft.com/office/drawing/2016/5/9/chartex" xmlns:cx4="http://schemas.microsoft.com/office/drawing/2016/5/10/chartex" xmlns:cx5="http://schemas.microsoft.com/office/drawing/2016/5/11/chartex" xmlns:cx6="http://schemas.microsoft.com/office/drawing/2016/5/12/chartex" xmlns:cx7="http://schemas.microsoft.com/office/drawing/2016/5/13/chartex" xmlns:cx8="http://schemas.microsoft.com/office/drawing/2016/5/14/chartex" xmlns:mc="http://schemas.openxmlformats.org/markup-compatibility/2006" xmlns:aink="http://schemas.microsoft.com/office/drawing/2016/ink" xmlns:am3d="http://schemas.microsoft.com/office/drawing/2017/model3d" xmlns:o="urn:schemas-microsoft-com:office:office" xmlns:oel="http://schemas.microsoft.com/office/2019/extlst" xmlns:r="http://schemas.openxmlformats.org/officeDocument/2006/relationships" xmlns:m="http://schemas.openxmlformats.org/officeDocument/2006/math" xmlns:v="urn:schemas-microsoft-com:vml" xmlns:wp14="http://schemas.microsoft.com/office/word/2010/wordprocessingDrawing" xmlns:wp="http://schemas.openxmlformats.org/drawingml/2006/wordprocessingDrawing" xmlns:w10="urn:schemas-microsoft-com:office:word" xmlns:w="http://schemas.openxmlformats.org/wordprocessingml/2006/main" xmlns:w14="http://schemas.microsoft.com/office/word/2010/wordml" xmlns:w15="http://schemas.microsoft.com/office/word/2012/wordml" xmlns:w16cex="http://schemas.microsoft.com/office/word/2018/wordml/cex" xmlns:w16cid="http://schemas.microsoft.com/office/word/2016/wordml/cid" xmlns:w16="http://schemas.microsoft.com/office/word/2018/wordml" xmlns:w16sdtdh="http://schemas.microsoft.com/office/word/2020/wordml/sdtdatahash" xmlns:w16se="http://schemas.microsoft.com/office/word/2015/wordml/symex" xmlns:wpg="http://schemas.microsoft.com/office/word/2010/wordprocessingGroup" xmlns:wpi="http://schemas.microsoft.com/office/word/2010/wordprocessingInk" xmlns:wne="http://schemas.microsoft.com/office/word/2006/wordml" xmlns:wps="http://schemas.microsoft.com/office/word/2010/wordprocessingShape" mc:Ignorable="w14 w15 w16se w16cid w16 w16cex w16sdtdh wp14">
+<w:numbering xmlns:wpc="http://schemas.microsoft.com/office/word/2010/wordprocessingCanvas" xmlns:cx="http://schemas.microsoft.com/office/drawing/2014/chartex" xmlns:cx1="http://schemas.microsoft.com/office/drawing/2015/9/8/chartex" xmlns:mc="http://schemas.openxmlformats.org/markup-compatibility/2006" xmlns:o="urn:schemas-microsoft-com:office:office" xmlns:r="http://schemas.openxmlformats.org/officeDocument/2006/relationships" xmlns:m="http://schemas.openxmlformats.org/officeDocument/2006/math" xmlns:v="urn:schemas-microsoft-com:vml" xmlns:wp14="http://schemas.microsoft.com/office/word/2010/wordprocessingDrawing" xmlns:wp="http://schemas.openxmlformats.org/drawingml/2006/wordprocessingDrawing" xmlns:w10="urn:schemas-microsoft-com:office:word" xmlns:w="http://schemas.openxmlformats.org/wordprocessingml/2006/main" xmlns:w14="http://schemas.microsoft.com/office/word/2010/wordml" xmlns:w15="http://schemas.microsoft.com/office/word/2012/wordml" xmlns:w16se="http://schemas.microsoft.com/office/word/2015/wordml/symex" xmlns:wpg="http://schemas.microsoft.com/office/word/2010/wordprocessingGroup" xmlns:wpi="http://schemas.microsoft.com/office/word/2010/wordprocessingInk" xmlns:wne="http://schemas.microsoft.com/office/word/2006/wordml" xmlns:wps="http://schemas.microsoft.com/office/word/2010/wordprocessingShape" mc:Ignorable="w14 w15 w16se wp14">
   <w:abstractNum w:abstractNumId="0" w15:restartNumberingAfterBreak="0">
     <w:nsid w:val="5C2425BB"/>
     <w:multiLevelType w:val="hybridMultilevel"/>
@@ -1565,14 +1327,14 @@
       </w:rPr>
     </w:lvl>
   </w:abstractNum>
-  <w:num w:numId="1" w16cid:durableId="1918245252">
+  <w:num w:numId="1">
     <w:abstractNumId w:val="0"/>
   </w:num>
 </w:numbering>
 </file>
 
 <file path=word/people.xml><?xml version="1.0" encoding="utf-8"?>
-<w15:people xmlns:wpc="http://schemas.microsoft.com/office/word/2010/wordprocessingCanvas" xmlns:cx="http://schemas.microsoft.com/office/drawing/2014/chartex" xmlns:cx1="http://schemas.microsoft.com/office/drawing/2015/9/8/chartex" xmlns:cx2="http://schemas.microsoft.com/office/drawing/2015/10/21/chartex" xmlns:cx3="http://schemas.microsoft.com/office/drawing/2016/5/9/chartex" xmlns:cx4="http://schemas.microsoft.com/office/drawing/2016/5/10/chartex" xmlns:cx5="http://schemas.microsoft.com/office/drawing/2016/5/11/chartex" xmlns:cx6="http://schemas.microsoft.com/office/drawing/2016/5/12/chartex" xmlns:cx7="http://schemas.microsoft.com/office/drawing/2016/5/13/chartex" xmlns:cx8="http://schemas.microsoft.com/office/drawing/2016/5/14/chartex" xmlns:mc="http://schemas.openxmlformats.org/markup-compatibility/2006" xmlns:aink="http://schemas.microsoft.com/office/drawing/2016/ink" xmlns:am3d="http://schemas.microsoft.com/office/drawing/2017/model3d" xmlns:o="urn:schemas-microsoft-com:office:office" xmlns:oel="http://schemas.microsoft.com/office/2019/extlst" xmlns:r="http://schemas.openxmlformats.org/officeDocument/2006/relationships" xmlns:m="http://schemas.openxmlformats.org/officeDocument/2006/math" xmlns:v="urn:schemas-microsoft-com:vml" xmlns:wp14="http://schemas.microsoft.com/office/word/2010/wordprocessingDrawing" xmlns:wp="http://schemas.openxmlformats.org/drawingml/2006/wordprocessingDrawing" xmlns:w10="urn:schemas-microsoft-com:office:word" xmlns:w="http://schemas.openxmlformats.org/wordprocessingml/2006/main" xmlns:w14="http://schemas.microsoft.com/office/word/2010/wordml" xmlns:w15="http://schemas.microsoft.com/office/word/2012/wordml" xmlns:w16cex="http://schemas.microsoft.com/office/word/2018/wordml/cex" xmlns:w16cid="http://schemas.microsoft.com/office/word/2016/wordml/cid" xmlns:w16="http://schemas.microsoft.com/office/word/2018/wordml" xmlns:w16sdtdh="http://schemas.microsoft.com/office/word/2020/wordml/sdtdatahash" xmlns:w16se="http://schemas.microsoft.com/office/word/2015/wordml/symex" xmlns:wpg="http://schemas.microsoft.com/office/word/2010/wordprocessingGroup" xmlns:wpi="http://schemas.microsoft.com/office/word/2010/wordprocessingInk" xmlns:wne="http://schemas.microsoft.com/office/word/2006/wordml" xmlns:wps="http://schemas.microsoft.com/office/word/2010/wordprocessingShape" mc:Ignorable="w14 w15 w16se w16cid w16 w16cex w16sdtdh wp14">
+<w15:people xmlns:wpc="http://schemas.microsoft.com/office/word/2010/wordprocessingCanvas" xmlns:cx="http://schemas.microsoft.com/office/drawing/2014/chartex" xmlns:cx1="http://schemas.microsoft.com/office/drawing/2015/9/8/chartex" xmlns:mc="http://schemas.openxmlformats.org/markup-compatibility/2006" xmlns:o="urn:schemas-microsoft-com:office:office" xmlns:r="http://schemas.openxmlformats.org/officeDocument/2006/relationships" xmlns:m="http://schemas.openxmlformats.org/officeDocument/2006/math" xmlns:v="urn:schemas-microsoft-com:vml" xmlns:wp14="http://schemas.microsoft.com/office/word/2010/wordprocessingDrawing" xmlns:wp="http://schemas.openxmlformats.org/drawingml/2006/wordprocessingDrawing" xmlns:w10="urn:schemas-microsoft-com:office:word" xmlns:w="http://schemas.openxmlformats.org/wordprocessingml/2006/main" xmlns:w14="http://schemas.microsoft.com/office/word/2010/wordml" xmlns:w15="http://schemas.microsoft.com/office/word/2012/wordml" xmlns:w16se="http://schemas.microsoft.com/office/word/2015/wordml/symex" xmlns:wpg="http://schemas.microsoft.com/office/word/2010/wordprocessingGroup" xmlns:wpi="http://schemas.microsoft.com/office/word/2010/wordprocessingInk" xmlns:wne="http://schemas.microsoft.com/office/word/2006/wordml" xmlns:wps="http://schemas.microsoft.com/office/word/2010/wordprocessingShape" mc:Ignorable="w14 w15 w16se wp14">
   <w15:person w15:author="Francesco Monti">
     <w15:presenceInfo w15:providerId="Windows Live" w15:userId="67470cde4cd6eefd"/>
   </w15:person>
@@ -1580,7 +1342,7 @@
 </file>
 
 <file path=word/styles.xml><?xml version="1.0" encoding="utf-8"?>
-<w:styles xmlns:mc="http://schemas.openxmlformats.org/markup-compatibility/2006" xmlns:r="http://schemas.openxmlformats.org/officeDocument/2006/relationships" xmlns:w="http://schemas.openxmlformats.org/wordprocessingml/2006/main" xmlns:w14="http://schemas.microsoft.com/office/word/2010/wordml" xmlns:w15="http://schemas.microsoft.com/office/word/2012/wordml" xmlns:w16cex="http://schemas.microsoft.com/office/word/2018/wordml/cex" xmlns:w16cid="http://schemas.microsoft.com/office/word/2016/wordml/cid" xmlns:w16="http://schemas.microsoft.com/office/word/2018/wordml" xmlns:w16sdtdh="http://schemas.microsoft.com/office/word/2020/wordml/sdtdatahash" xmlns:w16se="http://schemas.microsoft.com/office/word/2015/wordml/symex" mc:Ignorable="w14 w15 w16se w16cid w16 w16cex w16sdtdh">
+<w:styles xmlns:mc="http://schemas.openxmlformats.org/markup-compatibility/2006" xmlns:r="http://schemas.openxmlformats.org/officeDocument/2006/relationships" xmlns:w="http://schemas.openxmlformats.org/wordprocessingml/2006/main" xmlns:w14="http://schemas.microsoft.com/office/word/2010/wordml" xmlns:w15="http://schemas.microsoft.com/office/word/2012/wordml" xmlns:w16se="http://schemas.microsoft.com/office/word/2015/wordml/symex" mc:Ignorable="w14 w15 w16se">
   <w:docDefaults>
     <w:rPrDefault>
       <w:rPr>
@@ -1592,7 +1354,7 @@
     </w:rPrDefault>
     <w:pPrDefault/>
   </w:docDefaults>
-  <w:latentStyles w:defLockedState="0" w:defUIPriority="99" w:defSemiHidden="0" w:defUnhideWhenUsed="0" w:defQFormat="0" w:count="376">
+  <w:latentStyles w:defLockedState="0" w:defUIPriority="99" w:defSemiHidden="0" w:defUnhideWhenUsed="0" w:defQFormat="0" w:count="371">
     <w:lsdException w:name="Normal" w:uiPriority="0" w:qFormat="1"/>
     <w:lsdException w:name="heading 1" w:uiPriority="9" w:qFormat="1"/>
     <w:lsdException w:name="heading 2" w:semiHidden="1" w:uiPriority="9" w:unhideWhenUsed="1" w:qFormat="1"/>
@@ -1964,23 +1726,18 @@
     <w:lsdException w:name="List Table 5 Dark Accent 6" w:uiPriority="50"/>
     <w:lsdException w:name="List Table 6 Colorful Accent 6" w:uiPriority="51"/>
     <w:lsdException w:name="List Table 7 Colorful Accent 6" w:uiPriority="52"/>
-    <w:lsdException w:name="Mention" w:semiHidden="1" w:unhideWhenUsed="1"/>
-    <w:lsdException w:name="Smart Hyperlink" w:semiHidden="1" w:unhideWhenUsed="1"/>
-    <w:lsdException w:name="Hashtag" w:semiHidden="1" w:unhideWhenUsed="1"/>
-    <w:lsdException w:name="Unresolved Mention" w:semiHidden="1" w:unhideWhenUsed="1"/>
-    <w:lsdException w:name="Smart Link" w:semiHidden="1" w:unhideWhenUsed="1"/>
   </w:latentStyles>
-  <w:style w:type="paragraph" w:default="1" w:styleId="Normale">
+  <w:style w:type="paragraph" w:default="1" w:styleId="Normal">
     <w:name w:val="Normal"/>
     <w:qFormat/>
   </w:style>
-  <w:style w:type="character" w:default="1" w:styleId="Carpredefinitoparagrafo">
+  <w:style w:type="character" w:default="1" w:styleId="Policepardfaut">
     <w:name w:val="Default Paragraph Font"/>
     <w:uiPriority w:val="1"/>
     <w:semiHidden/>
     <w:unhideWhenUsed/>
   </w:style>
-  <w:style w:type="table" w:default="1" w:styleId="Tabellanormale">
+  <w:style w:type="table" w:default="1" w:styleId="TableauNormal">
     <w:name w:val="Normal Table"/>
     <w:uiPriority w:val="99"/>
     <w:semiHidden/>
@@ -1995,15 +1752,15 @@
       </w:tblCellMar>
     </w:tblPr>
   </w:style>
-  <w:style w:type="numbering" w:default="1" w:styleId="Nessunelenco">
+  <w:style w:type="numbering" w:default="1" w:styleId="Aucuneliste">
     <w:name w:val="No List"/>
     <w:uiPriority w:val="99"/>
     <w:semiHidden/>
     <w:unhideWhenUsed/>
   </w:style>
-  <w:style w:type="paragraph" w:styleId="Paragrafoelenco">
+  <w:style w:type="paragraph" w:styleId="Paragraphedeliste">
     <w:name w:val="List Paragraph"/>
-    <w:basedOn w:val="Normale"/>
+    <w:basedOn w:val="Normal"/>
     <w:uiPriority w:val="34"/>
     <w:qFormat/>
     <w:rsid w:val="000758E0"/>
@@ -2012,9 +1769,9 @@
       <w:contextualSpacing/>
     </w:pPr>
   </w:style>
-  <w:style w:type="character" w:styleId="Rimandocommento">
+  <w:style w:type="character" w:styleId="Marquedecommentaire">
     <w:name w:val="annotation reference"/>
-    <w:basedOn w:val="Carpredefinitoparagrafo"/>
+    <w:basedOn w:val="Policepardfaut"/>
     <w:uiPriority w:val="99"/>
     <w:semiHidden/>
     <w:unhideWhenUsed/>
@@ -2024,10 +1781,10 @@
       <w:szCs w:val="16"/>
     </w:rPr>
   </w:style>
-  <w:style w:type="paragraph" w:styleId="Testocommento">
+  <w:style w:type="paragraph" w:styleId="Commentaire">
     <w:name w:val="annotation text"/>
-    <w:basedOn w:val="Normale"/>
-    <w:link w:val="TestocommentoCarattere"/>
+    <w:basedOn w:val="Normal"/>
+    <w:link w:val="CommentaireCar"/>
     <w:uiPriority w:val="99"/>
     <w:semiHidden/>
     <w:unhideWhenUsed/>
@@ -2037,10 +1794,10 @@
       <w:szCs w:val="20"/>
     </w:rPr>
   </w:style>
-  <w:style w:type="character" w:customStyle="1" w:styleId="TestocommentoCarattere">
-    <w:name w:val="Testo commento Carattere"/>
-    <w:basedOn w:val="Carpredefinitoparagrafo"/>
-    <w:link w:val="Testocommento"/>
+  <w:style w:type="character" w:customStyle="1" w:styleId="CommentaireCar">
+    <w:name w:val="Commentaire Car"/>
+    <w:basedOn w:val="Policepardfaut"/>
+    <w:link w:val="Commentaire"/>
     <w:uiPriority w:val="99"/>
     <w:semiHidden/>
     <w:rsid w:val="00F71B98"/>
@@ -2049,11 +1806,11 @@
       <w:szCs w:val="20"/>
     </w:rPr>
   </w:style>
-  <w:style w:type="paragraph" w:styleId="Soggettocommento">
+  <w:style w:type="paragraph" w:styleId="Objetducommentaire">
     <w:name w:val="annotation subject"/>
-    <w:basedOn w:val="Testocommento"/>
-    <w:next w:val="Testocommento"/>
-    <w:link w:val="SoggettocommentoCarattere"/>
+    <w:basedOn w:val="Commentaire"/>
+    <w:next w:val="Commentaire"/>
+    <w:link w:val="ObjetducommentaireCar"/>
     <w:uiPriority w:val="99"/>
     <w:semiHidden/>
     <w:unhideWhenUsed/>
@@ -2063,10 +1820,10 @@
       <w:bCs/>
     </w:rPr>
   </w:style>
-  <w:style w:type="character" w:customStyle="1" w:styleId="SoggettocommentoCarattere">
-    <w:name w:val="Soggetto commento Carattere"/>
-    <w:basedOn w:val="TestocommentoCarattere"/>
-    <w:link w:val="Soggettocommento"/>
+  <w:style w:type="character" w:customStyle="1" w:styleId="ObjetducommentaireCar">
+    <w:name w:val="Objet du commentaire Car"/>
+    <w:basedOn w:val="CommentaireCar"/>
+    <w:link w:val="Objetducommentaire"/>
     <w:uiPriority w:val="99"/>
     <w:semiHidden/>
     <w:rsid w:val="00F71B98"/>

</xml_diff>